<commit_message>
pushed resume grad date
</commit_message>
<xml_diff>
--- a/public/AlanChavarin_Resume_SoftwareEngineer_v7.docx
+++ b/public/AlanChavarin_Resume_SoftwareEngineer_v7.docx
@@ -148,6 +148,12 @@
         </w:rPr>
         <w:t>Bachelor of Science in Computer Science San Diego State University | GPA 3.7</w:t>
       </w:r>
+      <w:r>
+        <w:rPr>
+          <w:b/>
+        </w:rPr>
+        <w:t>4</w:t>
+      </w:r>
     </w:p>
     <w:p>
       <w:pPr>
@@ -184,7 +190,23 @@
           <w:sz w:val="20"/>
           <w:szCs w:val="20"/>
         </w:rPr>
-        <w:t xml:space="preserve"> December 2025</w:t>
+        <w:t xml:space="preserve"> May</w:t>
+      </w:r>
+      <w:r>
+        <w:rPr>
+          <w:i/>
+          <w:sz w:val="20"/>
+          <w:szCs w:val="20"/>
+        </w:rPr>
+        <w:t xml:space="preserve"> 202</w:t>
+      </w:r>
+      <w:r>
+        <w:rPr>
+          <w:i/>
+          <w:sz w:val="20"/>
+          <w:szCs w:val="20"/>
+        </w:rPr>
+        <w:t>6</w:t>
       </w:r>
     </w:p>
     <w:p>
@@ -364,23 +386,7 @@
           <w:sz w:val="20"/>
           <w:szCs w:val="20"/>
         </w:rPr>
-        <w:t xml:space="preserve"> to streamline ad slot configuration for Walmart's search results, enabling teams to </w:t>
-      </w:r>
-      <w:r>
-        <w:rPr>
-          <w:color w:val="000000"/>
-          <w:sz w:val="20"/>
-          <w:szCs w:val="20"/>
-        </w:rPr>
-        <w:t>efficiently</w:t>
-      </w:r>
-      <w:r>
-        <w:rPr>
-          <w:color w:val="000000"/>
-          <w:sz w:val="20"/>
-          <w:szCs w:val="20"/>
-        </w:rPr>
-        <w:t xml:space="preserve"> test organic and sponsored product placements.</w:t>
+        <w:t xml:space="preserve"> to streamline ad slot configuration for Walmart's search results, enabling teams to efficiently test organic and sponsored product placements.</w:t>
       </w:r>
     </w:p>
     <w:p>
@@ -427,11 +433,19 @@
         <w:spacing w:before="120" w:after="40"/>
         <w:ind w:right="-576"/>
       </w:pPr>
-      <w:r>
-        <w:rPr>
-          <w:b/>
-        </w:rPr>
-        <w:t>Djmote –</w:t>
+      <w:proofErr w:type="spellStart"/>
+      <w:r>
+        <w:rPr>
+          <w:b/>
+        </w:rPr>
+        <w:t>Djmote</w:t>
+      </w:r>
+      <w:proofErr w:type="spellEnd"/>
+      <w:r>
+        <w:rPr>
+          <w:b/>
+        </w:rPr>
+        <w:t xml:space="preserve"> –</w:t>
       </w:r>
       <w:r>
         <w:t xml:space="preserve"> </w:t>
@@ -547,7 +561,25 @@
           <w:sz w:val="20"/>
           <w:szCs w:val="20"/>
         </w:rPr>
-        <w:t>Transformed Figma designs into pixel-perfect, responsive frontend code through close collaboration with designers, delivering a complete visual overhaul of Djmote.</w:t>
+        <w:t xml:space="preserve">Transformed Figma designs into pixel-perfect, responsive frontend code through close collaboration with designers, delivering a complete visual overhaul of </w:t>
+      </w:r>
+      <w:proofErr w:type="spellStart"/>
+      <w:r>
+        <w:rPr>
+          <w:color w:val="000000"/>
+          <w:sz w:val="20"/>
+          <w:szCs w:val="20"/>
+        </w:rPr>
+        <w:t>Djmote</w:t>
+      </w:r>
+      <w:proofErr w:type="spellEnd"/>
+      <w:r>
+        <w:rPr>
+          <w:color w:val="000000"/>
+          <w:sz w:val="20"/>
+          <w:szCs w:val="20"/>
+        </w:rPr>
+        <w:t>.</w:t>
       </w:r>
     </w:p>
     <w:p>
@@ -733,23 +765,7 @@
           <w:sz w:val="20"/>
           <w:szCs w:val="20"/>
         </w:rPr>
-        <w:t xml:space="preserve">Developed a custom mobile application for real-time score tracking that syncs with live video production, supporting </w:t>
-      </w:r>
-      <w:r>
-        <w:rPr>
-          <w:color w:val="000000"/>
-          <w:sz w:val="20"/>
-          <w:szCs w:val="20"/>
-        </w:rPr>
-        <w:t>30</w:t>
-      </w:r>
-      <w:r>
-        <w:rPr>
-          <w:color w:val="000000"/>
-          <w:sz w:val="20"/>
-          <w:szCs w:val="20"/>
-        </w:rPr>
-        <w:t>+ major professional tournaments and world championships.</w:t>
+        <w:t>Developed a custom mobile application for real-time score tracking that syncs with live video production, supporting 30+ major professional tournaments and world championships.</w:t>
       </w:r>
     </w:p>
     <w:p>
@@ -1822,6 +1838,7 @@
   <w:style w:type="character" w:default="1" w:styleId="DefaultParagraphFont">
     <w:name w:val="Default Paragraph Font"/>
     <w:uiPriority w:val="1"/>
+    <w:semiHidden/>
     <w:unhideWhenUsed/>
   </w:style>
   <w:style w:type="table" w:default="1" w:styleId="TableNormal">

</xml_diff>